<commit_message>
updated version of kursach
</commit_message>
<xml_diff>
--- a/docs/kursach.docx
+++ b/docs/kursach.docx
@@ -3021,7 +3021,21 @@
           <w:sz w:val="24"/>
           <w:szCs w:val="24"/>
         </w:rPr>
-        <w:t xml:space="preserve"> того, чтобы начать игру стоит </w:t>
+        <w:t xml:space="preserve"> того, чтобы начать игру</w:t>
+      </w:r>
+      <w:r>
+        <w:rPr>
+          <w:sz w:val="24"/>
+          <w:szCs w:val="24"/>
+        </w:rPr>
+        <w:t>,</w:t>
+      </w:r>
+      <w:r>
+        <w:rPr>
+          <w:sz w:val="24"/>
+          <w:szCs w:val="24"/>
+        </w:rPr>
+        <w:t xml:space="preserve"> стоит </w:t>
       </w:r>
       <w:r>
         <w:rPr>
@@ -4886,24 +4900,19 @@
           <w:ilvl w:val="0"/>
           <w:numId w:val="4"/>
         </w:numPr>
-      </w:pPr>
-      <w:r>
-        <w:rPr>
-          <w:sz w:val="24"/>
-          <w:szCs w:val="24"/>
-        </w:rPr>
-        <w:t xml:space="preserve">Ссылка на </w:t>
-      </w:r>
-      <w:proofErr w:type="spellStart"/>
-      <w:r>
-        <w:rPr>
-          <w:sz w:val="24"/>
-          <w:szCs w:val="24"/>
-          <w:lang w:val="en-US"/>
-        </w:rPr>
-        <w:t>github</w:t>
-      </w:r>
-      <w:proofErr w:type="spellEnd"/>
+        <w:rPr>
+          <w:rStyle w:val="afb"/>
+          <w:color w:val="auto"/>
+          <w:u w:val="none"/>
+        </w:rPr>
+      </w:pPr>
+      <w:r>
+        <w:rPr>
+          <w:sz w:val="24"/>
+          <w:szCs w:val="24"/>
+        </w:rPr>
+        <w:t>Исходники</w:t>
+      </w:r>
       <w:r>
         <w:rPr>
           <w:sz w:val="24"/>
@@ -4932,13 +4941,119 @@
           <w:ilvl w:val="0"/>
           <w:numId w:val="4"/>
         </w:numPr>
-      </w:pPr>
-      <w:r>
-        <w:rPr>
-          <w:sz w:val="24"/>
-          <w:szCs w:val="24"/>
-        </w:rPr>
-        <w:t xml:space="preserve">Ссылка на текстуры: </w:t>
+        <w:rPr>
+          <w:rStyle w:val="afb"/>
+          <w:color w:val="000000" w:themeColor="text1"/>
+          <w:u w:val="none"/>
+        </w:rPr>
+      </w:pPr>
+      <w:r>
+        <w:rPr>
+          <w:rStyle w:val="afb"/>
+          <w:color w:val="000000" w:themeColor="text1"/>
+          <w:sz w:val="24"/>
+          <w:szCs w:val="24"/>
+          <w:u w:val="none"/>
+        </w:rPr>
+        <w:t xml:space="preserve">Документация </w:t>
+      </w:r>
+      <w:r>
+        <w:rPr>
+          <w:rStyle w:val="afb"/>
+          <w:color w:val="000000" w:themeColor="text1"/>
+          <w:sz w:val="24"/>
+          <w:szCs w:val="24"/>
+          <w:u w:val="none"/>
+          <w:lang w:val="en-US"/>
+        </w:rPr>
+        <w:t>Qt:</w:t>
+      </w:r>
+      <w:r>
+        <w:rPr>
+          <w:rStyle w:val="afb"/>
+          <w:color w:val="000000" w:themeColor="text1"/>
+          <w:sz w:val="24"/>
+          <w:szCs w:val="24"/>
+          <w:u w:val="none"/>
+        </w:rPr>
+        <w:t xml:space="preserve"> </w:t>
+      </w:r>
+      <w:r>
+        <w:rPr>
+          <w:rStyle w:val="afb"/>
+          <w:color w:val="000000" w:themeColor="text1"/>
+          <w:sz w:val="24"/>
+          <w:szCs w:val="24"/>
+          <w:u w:val="none"/>
+        </w:rPr>
+        <w:t>https://doc.qt.io/qt-5/</w:t>
+      </w:r>
+      <w:r>
+        <w:rPr>
+          <w:rStyle w:val="afb"/>
+          <w:color w:val="000000" w:themeColor="text1"/>
+          <w:sz w:val="24"/>
+          <w:szCs w:val="24"/>
+          <w:u w:val="none"/>
+        </w:rPr>
+        <w:t xml:space="preserve"> </w:t>
+      </w:r>
+    </w:p>
+    <w:p>
+      <w:pPr>
+        <w:pStyle w:val="af6"/>
+        <w:numPr>
+          <w:ilvl w:val="0"/>
+          <w:numId w:val="4"/>
+        </w:numPr>
+        <w:rPr>
+          <w:color w:val="000000" w:themeColor="text1"/>
+        </w:rPr>
+      </w:pPr>
+      <w:r>
+        <w:rPr>
+          <w:rStyle w:val="afb"/>
+          <w:color w:val="000000" w:themeColor="text1"/>
+          <w:sz w:val="24"/>
+          <w:szCs w:val="24"/>
+          <w:u w:val="none"/>
+          <w:lang w:val="en-US"/>
+        </w:rPr>
+        <w:t xml:space="preserve">C++ 11: </w:t>
+      </w:r>
+      <w:r>
+        <w:rPr>
+          <w:rStyle w:val="afb"/>
+          <w:color w:val="000000" w:themeColor="text1"/>
+          <w:sz w:val="24"/>
+          <w:szCs w:val="24"/>
+          <w:u w:val="none"/>
+          <w:lang w:val="en-US"/>
+        </w:rPr>
+        <w:t>http://www.open-std.org/jtc1/sc22/wg21/docs/papers/2017/n4713.pdf</w:t>
+      </w:r>
+    </w:p>
+    <w:p>
+      <w:pPr>
+        <w:pStyle w:val="af6"/>
+        <w:numPr>
+          <w:ilvl w:val="0"/>
+          <w:numId w:val="4"/>
+        </w:numPr>
+      </w:pPr>
+      <w:r>
+        <w:rPr>
+          <w:sz w:val="24"/>
+          <w:szCs w:val="24"/>
+        </w:rPr>
+        <w:t>Т</w:t>
+      </w:r>
+      <w:r>
+        <w:rPr>
+          <w:sz w:val="24"/>
+          <w:szCs w:val="24"/>
+        </w:rPr>
+        <w:t xml:space="preserve">екстуры: </w:t>
       </w:r>
       <w:hyperlink r:id="rId17" w:history="1">
         <w:r>
@@ -4964,7 +5079,14 @@
           <w:sz w:val="24"/>
           <w:szCs w:val="24"/>
         </w:rPr>
-        <w:t xml:space="preserve">Ссылка на звуки: </w:t>
+        <w:t>З</w:t>
+      </w:r>
+      <w:r>
+        <w:rPr>
+          <w:sz w:val="24"/>
+          <w:szCs w:val="24"/>
+        </w:rPr>
+        <w:t xml:space="preserve">вуки: </w:t>
       </w:r>
       <w:hyperlink r:id="rId18" w:history="1">
         <w:r>
@@ -4985,16 +5107,54 @@
           <w:numId w:val="4"/>
         </w:numPr>
         <w:rPr>
-          <w:sz w:val="24"/>
-          <w:szCs w:val="24"/>
-        </w:rPr>
-      </w:pPr>
-      <w:r>
-        <w:rPr>
-          <w:sz w:val="24"/>
-          <w:szCs w:val="24"/>
-        </w:rPr>
-        <w:t xml:space="preserve">Ссылка на первую карту: </w:t>
+          <w:rStyle w:val="afb"/>
+          <w:color w:val="auto"/>
+          <w:sz w:val="24"/>
+          <w:szCs w:val="24"/>
+          <w:u w:val="none"/>
+        </w:rPr>
+      </w:pPr>
+      <w:r>
+        <w:rPr>
+          <w:sz w:val="24"/>
+          <w:szCs w:val="24"/>
+        </w:rPr>
+        <w:t>П</w:t>
+      </w:r>
+      <w:r>
+        <w:rPr>
+          <w:sz w:val="24"/>
+          <w:szCs w:val="24"/>
+        </w:rPr>
+        <w:t>ерв</w:t>
+      </w:r>
+      <w:r>
+        <w:rPr>
+          <w:sz w:val="24"/>
+          <w:szCs w:val="24"/>
+        </w:rPr>
+        <w:t>ая</w:t>
+      </w:r>
+      <w:r>
+        <w:rPr>
+          <w:sz w:val="24"/>
+          <w:szCs w:val="24"/>
+        </w:rPr>
+        <w:t xml:space="preserve"> карт</w:t>
+      </w:r>
+      <w:r>
+        <w:rPr>
+          <w:sz w:val="24"/>
+          <w:szCs w:val="24"/>
+        </w:rPr>
+        <w:t>а</w:t>
+      </w:r>
+      <w:r>
+        <w:rPr>
+          <w:sz w:val="24"/>
+          <w:szCs w:val="24"/>
+        </w:rPr>
+        <w:t xml:space="preserve">: </w:t>
       </w:r>
       <w:hyperlink r:id="rId19" w:history="1">
         <w:r>
@@ -5024,7 +5184,42 @@
           <w:sz w:val="24"/>
           <w:szCs w:val="24"/>
         </w:rPr>
-        <w:t xml:space="preserve">Ссылка на вторую карту: </w:t>
+        <w:t>В</w:t>
+      </w:r>
+      <w:r>
+        <w:rPr>
+          <w:sz w:val="24"/>
+          <w:szCs w:val="24"/>
+        </w:rPr>
+        <w:t>тор</w:t>
+      </w:r>
+      <w:r>
+        <w:rPr>
+          <w:sz w:val="24"/>
+          <w:szCs w:val="24"/>
+        </w:rPr>
+        <w:t>ая</w:t>
+      </w:r>
+      <w:r>
+        <w:rPr>
+          <w:sz w:val="24"/>
+          <w:szCs w:val="24"/>
+        </w:rPr>
+        <w:t xml:space="preserve"> карт</w:t>
+      </w:r>
+      <w:r>
+        <w:rPr>
+          <w:sz w:val="24"/>
+          <w:szCs w:val="24"/>
+        </w:rPr>
+        <w:t>а</w:t>
+      </w:r>
+      <w:r>
+        <w:rPr>
+          <w:sz w:val="24"/>
+          <w:szCs w:val="24"/>
+        </w:rPr>
+        <w:t xml:space="preserve">: </w:t>
       </w:r>
       <w:hyperlink r:id="rId20" w:history="1">
         <w:r>
@@ -5994,7 +6189,7 @@
     <w:lsdException w:name="Table Web 2" w:semiHidden="1" w:unhideWhenUsed="1"/>
     <w:lsdException w:name="Table Web 3" w:semiHidden="1" w:unhideWhenUsed="1"/>
     <w:lsdException w:name="Balloon Text" w:semiHidden="1" w:unhideWhenUsed="1"/>
-    <w:lsdException w:name="Table Grid" w:semiHidden="1" w:uiPriority="39" w:unhideWhenUsed="1"/>
+    <w:lsdException w:name="Table Grid" w:uiPriority="39"/>
     <w:lsdException w:name="Table Theme" w:semiHidden="1" w:unhideWhenUsed="1"/>
     <w:lsdException w:name="Placeholder Text" w:semiHidden="1"/>
     <w:lsdException w:name="No Spacing" w:uiPriority="1" w:qFormat="1"/>
@@ -6838,6 +7033,18 @@
       <w:ind w:left="200"/>
     </w:pPr>
   </w:style>
+  <w:style w:type="character" w:styleId="afd">
+    <w:name w:val="Unresolved Mention"/>
+    <w:basedOn w:val="a0"/>
+    <w:uiPriority w:val="99"/>
+    <w:semiHidden/>
+    <w:unhideWhenUsed/>
+    <w:rsid w:val="008E370A"/>
+    <w:rPr>
+      <w:color w:val="605E5C"/>
+      <w:shd w:val="clear" w:color="auto" w:fill="E1DFDD"/>
+    </w:rPr>
+  </w:style>
 </w:styles>
 </file>
 
@@ -7137,29 +7344,29 @@
 </file>
 
 <file path=customXml/item1.xml><?xml version="1.0" encoding="utf-8"?>
-<b:Sources xmlns:b="http://schemas.openxmlformats.org/officeDocument/2006/bibliography" xmlns="http://schemas.openxmlformats.org/officeDocument/2006/bibliography" SelectedStyle="\APA.XSL" StyleName="APA"/>
-</file>
-
-<file path=customXml/item2.xml><?xml version="1.0" encoding="utf-8"?>
 <go:gDocsCustomXmlDataStorage xmlns:go="http://customooxmlschemas.google.com/" xmlns:r="http://schemas.openxmlformats.org/officeDocument/2006/relationships">
   <go:docsCustomData xmlns:go="http://customooxmlschemas.google.com/" roundtripDataSignature="AMtx7mh3TefS80NZdKSz0lsj+/OWs1p0fg==">AMUW2mW7ugKq+SPn6o3oBVh7vN/hrbT12oWcs10txups4hcpuT9FEf3hTOUBFgJyYUPPmHF495UjzGvtpoyhr5F5yGMk1mPGyAZkumXeZsB/kqJGj1yPqBB32AR7glijTdyq/2/YZJkD</go:docsCustomData>
 </go:gDocsCustomXmlDataStorage>
 </file>
 
+<file path=customXml/item2.xml><?xml version="1.0" encoding="utf-8"?>
+<b:Sources xmlns:b="http://schemas.openxmlformats.org/officeDocument/2006/bibliography" xmlns="http://schemas.openxmlformats.org/officeDocument/2006/bibliography" SelectedStyle="\APA.XSL" StyleName="APA"/>
+</file>
+
 <file path=customXml/itemProps1.xml><?xml version="1.0" encoding="utf-8"?>
+<ds:datastoreItem xmlns:ds="http://schemas.openxmlformats.org/officeDocument/2006/customXml" ds:itemID="{11111111-1234-1234-1234-123412341234}">
+  <ds:schemaRefs>
+    <ds:schemaRef ds:uri="http://customooxmlschemas.google.com/"/>
+    <ds:schemaRef ds:uri="http://www.w3.org/2000/xmlns/"/>
+  </ds:schemaRefs>
+</ds:datastoreItem>
+</file>
+
+<file path=customXml/itemProps2.xml><?xml version="1.0" encoding="utf-8"?>
 <ds:datastoreItem xmlns:ds="http://schemas.openxmlformats.org/officeDocument/2006/customXml" ds:itemID="{C90F3FB2-6D75-4BA6-80D7-D72C01BA2EA8}">
   <ds:schemaRefs>
     <ds:schemaRef ds:uri="http://schemas.openxmlformats.org/officeDocument/2006/bibliography"/>
     <ds:schemaRef ds:uri="http://www.w3.org/2000/xmlns/"/>
   </ds:schemaRefs>
 </ds:datastoreItem>
-</file>
-
-<file path=customXml/itemProps2.xml><?xml version="1.0" encoding="utf-8"?>
-<ds:datastoreItem xmlns:ds="http://schemas.openxmlformats.org/officeDocument/2006/customXml" ds:itemID="{11111111-1234-1234-1234-123412341234}">
-  <ds:schemaRefs>
-    <ds:schemaRef ds:uri="http://customooxmlschemas.google.com/"/>
-    <ds:schemaRef ds:uri="http://www.w3.org/2000/xmlns/"/>
-  </ds:schemaRefs>
-</ds:datastoreItem>
 </file>
</xml_diff>